<commit_message>
Deleted temp file, updated diary
</commit_message>
<xml_diff>
--- a/coursework/diary.docx
+++ b/coursework/diary.docx
@@ -457,7 +457,7 @@
         <w:rPr>
           <w:lang w:val="en-US"/>
         </w:rPr>
-        <w:t>10.9.2018</w:t>
+        <w:t>07.06.2021</w:t>
       </w:r>
       <w:r>
         <w:rPr>
@@ -470,39 +470,24 @@
           <w:lang w:val="en-US"/>
         </w:rPr>
         <w:br/>
-        <w:t xml:space="preserve">I </w:t>
-      </w:r>
-      <w:r>
-        <w:rPr>
-          <w:lang w:val="en-US"/>
-        </w:rPr>
-        <w:t xml:space="preserve">checked </w:t>
-      </w:r>
-      <w:r>
-        <w:rPr>
-          <w:lang w:val="en-US"/>
-        </w:rPr>
-        <w:t xml:space="preserve">the general information and understood the </w:t>
-      </w:r>
-      <w:proofErr w:type="gramStart"/>
-      <w:r>
-        <w:rPr>
-          <w:lang w:val="en-US"/>
-        </w:rPr>
-        <w:t>main focus</w:t>
-      </w:r>
-      <w:proofErr w:type="gramEnd"/>
-      <w:r>
-        <w:rPr>
-          <w:lang w:val="en-US"/>
-        </w:rPr>
-        <w:t xml:space="preserve"> of t</w:t>
-      </w:r>
-      <w:r>
-        <w:rPr>
-          <w:lang w:val="en-US"/>
-        </w:rPr>
-        <w:t xml:space="preserve">he course, which is to find my passion as a software developer and create a unique project to represent my skills. I chose frontend module because it was the most interesting project offered. I’ve also tried to set up my environment, but I could not decide which code editor I would like to use.  I learned to set up a git repository and did my first commit, everything went smoothly after I clicked the banner to watch intro to GIT. </w:t>
+      </w:r>
+      <w:r>
+        <w:rPr>
+          <w:lang w:val="en-US"/>
+        </w:rPr>
+        <w:t xml:space="preserve">I set up a git repository, read the instructions for completing the course. I chose VS Code as my </w:t>
+      </w:r>
+      <w:r>
+        <w:rPr>
+          <w:lang w:val="en-US"/>
+        </w:rPr>
+        <w:t xml:space="preserve">editor since I’ve used it before and have it set up with all the extensions. </w:t>
+      </w:r>
+      <w:r>
+        <w:rPr>
+          <w:lang w:val="en-US"/>
+        </w:rPr>
+        <w:t xml:space="preserve"> </w:t>
       </w:r>
       <w:r>
         <w:rPr>

</xml_diff>

<commit_message>
some core functions for reference
</commit_message>
<xml_diff>
--- a/coursework/diary.docx
+++ b/coursework/diary.docx
@@ -444,6 +444,28 @@
           <w:lang w:val="en-US"/>
         </w:rPr>
         <w:t>them.</w:t>
+      </w:r>
+    </w:p>
+    <w:p>
+      <w:pPr>
+        <w:pStyle w:val="BodyText"/>
+        <w:rPr>
+          <w:lang w:val="en-US"/>
+        </w:rPr>
+      </w:pPr>
+    </w:p>
+    <w:p>
+      <w:pPr>
+        <w:pStyle w:val="BodyText"/>
+        <w:rPr>
+          <w:lang w:val="en-US"/>
+        </w:rPr>
+      </w:pPr>
+      <w:r>
+        <w:rPr>
+          <w:lang w:val="en-US"/>
+        </w:rPr>
+        <w:t>I already had NodeJS installed</w:t>
       </w:r>
     </w:p>
     <w:p>

</xml_diff>